<commit_message>
remove T.of Contents from docx template
</commit_message>
<xml_diff>
--- a/Template_CAVs_CapstoneReport_20190701.docx
+++ b/Template_CAVs_CapstoneReport_20190701.docx
@@ -63,413 +63,12 @@
         <w:t>6/30/2019</w:t>
       </w:r>
     </w:p>
-    <w:sdt>
-      <w:sdtPr>
-        <w:rPr>
-          <w:rFonts w:asciiTheme="minorHAnsi" w:eastAsiaTheme="minorHAnsi" w:hAnsiTheme="minorHAnsi" w:cstheme="minorBidi"/>
-          <w:color w:val="auto"/>
-          <w:sz w:val="24"/>
-          <w:szCs w:val="24"/>
-        </w:rPr>
-        <w:id w:val="1999300840"/>
-        <w:docPartObj>
-          <w:docPartGallery w:val="Table of Contents"/>
-          <w:docPartUnique/>
-        </w:docPartObj>
-      </w:sdtPr>
-      <w:sdtEndPr>
-        <w:rPr>
-          <w:b/>
-          <w:bCs/>
-          <w:noProof/>
-        </w:rPr>
-      </w:sdtEndPr>
-      <w:sdtContent>
-        <w:p>
-          <w:pPr>
-            <w:pStyle w:val="TOCHeading"/>
-          </w:pPr>
-          <w:r>
-            <w:t>Contents</w:t>
-          </w:r>
-        </w:p>
-        <w:p>
-          <w:pPr>
-            <w:pStyle w:val="TOC1"/>
-            <w:tabs>
-              <w:tab w:val="left" w:pos="480"/>
-              <w:tab w:val="right" w:leader="dot" w:pos="9350"/>
-            </w:tabs>
-            <w:rPr>
-              <w:rFonts w:eastAsiaTheme="minorEastAsia"/>
-              <w:noProof/>
-              <w:sz w:val="22"/>
-              <w:szCs w:val="22"/>
-            </w:rPr>
-          </w:pPr>
-          <w:r>
-            <w:fldChar w:fldCharType="begin"/>
-          </w:r>
-          <w:r>
-            <w:instrText xml:space="preserve"> TOC \o "1-3" \h \z \u </w:instrText>
-          </w:r>
-          <w:r>
-            <w:fldChar w:fldCharType="separate"/>
-          </w:r>
-          <w:hyperlink w:anchor="_Toc20299908" w:history="1">
-            <w:r>
-              <w:rPr>
-                <w:rStyle w:val="Hyperlink"/>
-                <w:noProof/>
-              </w:rPr>
-              <w:t>1</w:t>
-            </w:r>
-            <w:r>
-              <w:rPr>
-                <w:rFonts w:eastAsiaTheme="minorEastAsia"/>
-                <w:noProof/>
-                <w:sz w:val="22"/>
-                <w:szCs w:val="22"/>
-              </w:rPr>
-              <w:tab/>
-            </w:r>
-            <w:r>
-              <w:rPr>
-                <w:rStyle w:val="Hyperlink"/>
-                <w:noProof/>
-              </w:rPr>
-              <w:t>Executive Summary</w:t>
-            </w:r>
-            <w:r>
-              <w:rPr>
-                <w:noProof/>
-                <w:webHidden/>
-              </w:rPr>
-              <w:tab/>
-            </w:r>
-            <w:r>
-              <w:rPr>
-                <w:noProof/>
-                <w:webHidden/>
-              </w:rPr>
-              <w:fldChar w:fldCharType="begin"/>
-            </w:r>
-            <w:r>
-              <w:rPr>
-                <w:noProof/>
-                <w:webHidden/>
-              </w:rPr>
-              <w:instrText xml:space="preserve"> PAGEREF _Toc20299908 \h </w:instrText>
-            </w:r>
-            <w:r>
-              <w:rPr>
-                <w:noProof/>
-                <w:webHidden/>
-              </w:rPr>
-            </w:r>
-            <w:r>
-              <w:rPr>
-                <w:noProof/>
-                <w:webHidden/>
-              </w:rPr>
-              <w:fldChar w:fldCharType="separate"/>
-            </w:r>
-            <w:r>
-              <w:rPr>
-                <w:noProof/>
-                <w:webHidden/>
-              </w:rPr>
-              <w:t>2</w:t>
-            </w:r>
-            <w:r>
-              <w:rPr>
-                <w:noProof/>
-                <w:webHidden/>
-              </w:rPr>
-              <w:fldChar w:fldCharType="end"/>
-            </w:r>
-          </w:hyperlink>
-        </w:p>
-        <w:p>
-          <w:pPr>
-            <w:pStyle w:val="TOC1"/>
-            <w:tabs>
-              <w:tab w:val="left" w:pos="480"/>
-              <w:tab w:val="right" w:leader="dot" w:pos="9350"/>
-            </w:tabs>
-            <w:rPr>
-              <w:rFonts w:eastAsiaTheme="minorEastAsia"/>
-              <w:noProof/>
-              <w:sz w:val="22"/>
-              <w:szCs w:val="22"/>
-            </w:rPr>
-          </w:pPr>
-          <w:hyperlink w:anchor="_Toc20299909" w:history="1">
-            <w:r>
-              <w:rPr>
-                <w:rStyle w:val="Hyperlink"/>
-                <w:noProof/>
-              </w:rPr>
-              <w:t>2</w:t>
-            </w:r>
-            <w:r>
-              <w:rPr>
-                <w:rFonts w:eastAsiaTheme="minorEastAsia"/>
-                <w:noProof/>
-                <w:sz w:val="22"/>
-                <w:szCs w:val="22"/>
-              </w:rPr>
-              <w:tab/>
-            </w:r>
-            <w:r>
-              <w:rPr>
-                <w:rStyle w:val="Hyperlink"/>
-                <w:noProof/>
-              </w:rPr>
-              <w:t>Introduction</w:t>
-            </w:r>
-            <w:r>
-              <w:rPr>
-                <w:noProof/>
-                <w:webHidden/>
-              </w:rPr>
-              <w:tab/>
-            </w:r>
-            <w:r>
-              <w:rPr>
-                <w:noProof/>
-                <w:webHidden/>
-              </w:rPr>
-              <w:fldChar w:fldCharType="begin"/>
-            </w:r>
-            <w:r>
-              <w:rPr>
-                <w:noProof/>
-                <w:webHidden/>
-              </w:rPr>
-              <w:instrText xml:space="preserve"> PAGEREF _Toc20299909 \h </w:instrText>
-            </w:r>
-            <w:r>
-              <w:rPr>
-                <w:noProof/>
-                <w:webHidden/>
-              </w:rPr>
-            </w:r>
-            <w:r>
-              <w:rPr>
-                <w:noProof/>
-                <w:webHidden/>
-              </w:rPr>
-              <w:fldChar w:fldCharType="separate"/>
-            </w:r>
-            <w:r>
-              <w:rPr>
-                <w:noProof/>
-                <w:webHidden/>
-              </w:rPr>
-              <w:t>3</w:t>
-            </w:r>
-            <w:r>
-              <w:rPr>
-                <w:noProof/>
-                <w:webHidden/>
-              </w:rPr>
-              <w:fldChar w:fldCharType="end"/>
-            </w:r>
-          </w:hyperlink>
-        </w:p>
-        <w:p>
-          <w:pPr>
-            <w:pStyle w:val="TOC2"/>
-            <w:tabs>
-              <w:tab w:val="left" w:pos="880"/>
-              <w:tab w:val="right" w:leader="dot" w:pos="9350"/>
-            </w:tabs>
-            <w:rPr>
-              <w:rFonts w:eastAsiaTheme="minorEastAsia"/>
-              <w:noProof/>
-              <w:sz w:val="22"/>
-              <w:szCs w:val="22"/>
-            </w:rPr>
-          </w:pPr>
-          <w:hyperlink w:anchor="_Toc20299910" w:history="1">
-            <w:r>
-              <w:rPr>
-                <w:rStyle w:val="Hyperlink"/>
-                <w:noProof/>
-              </w:rPr>
-              <w:t>2.1</w:t>
-            </w:r>
-            <w:r>
-              <w:rPr>
-                <w:rFonts w:eastAsiaTheme="minorEastAsia"/>
-                <w:noProof/>
-                <w:sz w:val="22"/>
-                <w:szCs w:val="22"/>
-              </w:rPr>
-              <w:tab/>
-            </w:r>
-            <w:r>
-              <w:rPr>
-                <w:rStyle w:val="Hyperlink"/>
-                <w:noProof/>
-              </w:rPr>
-              <w:t>Overview of Pillar</w:t>
-            </w:r>
-            <w:r>
-              <w:rPr>
-                <w:noProof/>
-                <w:webHidden/>
-              </w:rPr>
-              <w:tab/>
-            </w:r>
-            <w:r>
-              <w:rPr>
-                <w:noProof/>
-                <w:webHidden/>
-              </w:rPr>
-              <w:fldChar w:fldCharType="begin"/>
-            </w:r>
-            <w:r>
-              <w:rPr>
-                <w:noProof/>
-                <w:webHidden/>
-              </w:rPr>
-              <w:instrText xml:space="preserve"> PAGEREF _Toc20299910 \h </w:instrText>
-            </w:r>
-            <w:r>
-              <w:rPr>
-                <w:noProof/>
-                <w:webHidden/>
-              </w:rPr>
-            </w:r>
-            <w:r>
-              <w:rPr>
-                <w:noProof/>
-                <w:webHidden/>
-              </w:rPr>
-              <w:fldChar w:fldCharType="separate"/>
-            </w:r>
-            <w:r>
-              <w:rPr>
-                <w:noProof/>
-                <w:webHidden/>
-              </w:rPr>
-              <w:t>3</w:t>
-            </w:r>
-            <w:r>
-              <w:rPr>
-                <w:noProof/>
-                <w:webHidden/>
-              </w:rPr>
-              <w:fldChar w:fldCharType="end"/>
-            </w:r>
-          </w:hyperlink>
-        </w:p>
-        <w:p>
-          <w:pPr>
-            <w:pStyle w:val="TOC3"/>
-            <w:tabs>
-              <w:tab w:val="left" w:pos="1320"/>
-              <w:tab w:val="right" w:leader="dot" w:pos="9350"/>
-            </w:tabs>
-            <w:rPr>
-              <w:rFonts w:eastAsiaTheme="minorEastAsia"/>
-              <w:noProof/>
-              <w:sz w:val="22"/>
-              <w:szCs w:val="22"/>
-            </w:rPr>
-          </w:pPr>
-          <w:hyperlink w:anchor="_Toc20299911" w:history="1">
-            <w:r>
-              <w:rPr>
-                <w:rStyle w:val="Hyperlink"/>
-                <w:noProof/>
-              </w:rPr>
-              <w:t>2.1.1</w:t>
-            </w:r>
-            <w:r>
-              <w:rPr>
-                <w:rFonts w:eastAsiaTheme="minorEastAsia"/>
-                <w:noProof/>
-                <w:sz w:val="22"/>
-                <w:szCs w:val="22"/>
-              </w:rPr>
-              <w:tab/>
-            </w:r>
-            <w:r>
-              <w:rPr>
-                <w:rStyle w:val="Hyperlink"/>
-                <w:noProof/>
-              </w:rPr>
-              <w:t>Overview of Connected and Automated Vehicle Technologies</w:t>
-            </w:r>
-            <w:r>
-              <w:rPr>
-                <w:noProof/>
-                <w:webHidden/>
-              </w:rPr>
-              <w:tab/>
-            </w:r>
-            <w:r>
-              <w:rPr>
-                <w:noProof/>
-                <w:webHidden/>
-              </w:rPr>
-              <w:fldChar w:fldCharType="begin"/>
-            </w:r>
-            <w:r>
-              <w:rPr>
-                <w:noProof/>
-                <w:webHidden/>
-              </w:rPr>
-              <w:instrText xml:space="preserve"> PAGEREF _Toc20299911 \h </w:instrText>
-            </w:r>
-            <w:r>
-              <w:rPr>
-                <w:noProof/>
-                <w:webHidden/>
-              </w:rPr>
-            </w:r>
-            <w:r>
-              <w:rPr>
-                <w:noProof/>
-                <w:webHidden/>
-              </w:rPr>
-              <w:fldChar w:fldCharType="separate"/>
-            </w:r>
-            <w:r>
-              <w:rPr>
-                <w:noProof/>
-                <w:webHidden/>
-              </w:rPr>
-              <w:t>3</w:t>
-            </w:r>
-            <w:r>
-              <w:rPr>
-                <w:noProof/>
-                <w:webHidden/>
-              </w:rPr>
-              <w:fldChar w:fldCharType="end"/>
-            </w:r>
-          </w:hyperlink>
-        </w:p>
-        <w:p>
-          <w:r>
-            <w:rPr>
-              <w:b/>
-              <w:bCs/>
-              <w:noProof/>
-            </w:rPr>
-            <w:fldChar w:fldCharType="end"/>
-          </w:r>
-        </w:p>
-      </w:sdtContent>
-    </w:sdt>
     <w:p>
       <w:pPr>
         <w:jc w:val="left"/>
       </w:pPr>
+      <w:bookmarkStart w:id="0" w:name="_GoBack"/>
+      <w:bookmarkEnd w:id="0"/>
       <w:r>
         <w:br w:type="page"/>
       </w:r>
@@ -478,7 +77,7 @@
       <w:pPr>
         <w:pStyle w:val="Heading1"/>
       </w:pPr>
-      <w:bookmarkStart w:id="0" w:name="_Toc20299908"/>
+      <w:bookmarkStart w:id="1" w:name="_Toc20299908"/>
       <w:r>
         <w:lastRenderedPageBreak/>
         <w:t xml:space="preserve">Executive </w:t>
@@ -486,7 +85,7 @@
       <w:r>
         <w:t>Summary</w:t>
       </w:r>
-      <w:bookmarkEnd w:id="0"/>
+      <w:bookmarkEnd w:id="1"/>
     </w:p>
     <w:p>
       <w:r>
@@ -509,24 +108,24 @@
       <w:pPr>
         <w:pStyle w:val="Heading1"/>
       </w:pPr>
-      <w:bookmarkStart w:id="1" w:name="_Toc20299909"/>
+      <w:bookmarkStart w:id="2" w:name="_Toc20299909"/>
       <w:r>
         <w:t>Introduction</w:t>
       </w:r>
-      <w:bookmarkEnd w:id="1"/>
+      <w:bookmarkEnd w:id="2"/>
     </w:p>
     <w:p>
       <w:pPr>
         <w:pStyle w:val="Heading2"/>
       </w:pPr>
-      <w:bookmarkStart w:id="2" w:name="_Toc20299910"/>
+      <w:bookmarkStart w:id="3" w:name="_Toc20299910"/>
       <w:r>
         <w:t>Overview</w:t>
       </w:r>
       <w:r>
         <w:t xml:space="preserve"> of Pillar</w:t>
       </w:r>
-      <w:bookmarkEnd w:id="2"/>
+      <w:bookmarkEnd w:id="3"/>
       <w:r>
         <w:t xml:space="preserve"> </w:t>
       </w:r>
@@ -559,11 +158,11 @@
       <w:pPr>
         <w:pStyle w:val="Heading3"/>
       </w:pPr>
-      <w:bookmarkStart w:id="3" w:name="_Toc20299911"/>
+      <w:bookmarkStart w:id="4" w:name="_Toc20299911"/>
       <w:r>
         <w:t>Overview of Connected and Automated Vehicle Technologies</w:t>
       </w:r>
-      <w:bookmarkEnd w:id="3"/>
+      <w:bookmarkEnd w:id="4"/>
     </w:p>
     <w:p>
       <w:r>
@@ -626,8 +225,6 @@
       <w:r>
         <w:t>XXX</w:t>
       </w:r>
-      <w:bookmarkStart w:id="4" w:name="_GoBack"/>
-      <w:bookmarkEnd w:id="4"/>
       <w:r>
         <w:t xml:space="preserve">. </w:t>
       </w:r>
@@ -3774,9 +3371,9 @@
   </w:compat>
   <w:rsids>
     <w:rsidRoot w:val="005F244A"/>
-    <w:rsid w:val="000939C2"/>
     <w:rsid w:val="0013307D"/>
     <w:rsid w:val="00137C10"/>
+    <w:rsid w:val="00230C04"/>
     <w:rsid w:val="00270763"/>
     <w:rsid w:val="005F244A"/>
     <w:rsid w:val="007D1646"/>

</xml_diff>